<commit_message>
Update of documents and naming conventions for folders
</commit_message>
<xml_diff>
--- a/Minutes/minutes-1-29-08-2017.docx
+++ b/Minutes/minutes-1-29-08-2017.docx
@@ -8,19 +8,18 @@
         <w:contextualSpacing w:val="0"/>
       </w:pPr>
       <w:r>
-        <w:t>First Meeting |</w:t>
-      </w:r>
-      <w:r>
-        <w:t>Minutes</w:t>
-      </w:r>
+        <w:t>First Meeting |Minutes</w:t>
+      </w:r>
+      <w:bookmarkStart w:id="0" w:name="_GoBack"/>
+      <w:bookmarkEnd w:id="0"/>
     </w:p>
     <w:p>
       <w:pPr>
         <w:pStyle w:val="Heading2"/>
         <w:contextualSpacing w:val="0"/>
       </w:pPr>
-      <w:bookmarkStart w:id="0" w:name="_gjdgxs" w:colFirst="0" w:colLast="0"/>
-      <w:bookmarkEnd w:id="0"/>
+      <w:bookmarkStart w:id="1" w:name="_gjdgxs" w:colFirst="0" w:colLast="0"/>
+      <w:bookmarkEnd w:id="1"/>
       <w:r>
         <w:t xml:space="preserve"> Date </w:t>
       </w:r>
@@ -49,15 +48,7 @@
         <w:t xml:space="preserve"> 6-7pm</w:t>
       </w:r>
       <w:r>
-        <w:t xml:space="preserve"> </w:t>
-      </w:r>
-      <w:proofErr w:type="gramStart"/>
-      <w:r>
-        <w:t>|  Venue</w:t>
-      </w:r>
-      <w:proofErr w:type="gramEnd"/>
-      <w:r>
-        <w:t xml:space="preserve"> </w:t>
+        <w:t xml:space="preserve"> |  Venue </w:t>
       </w:r>
       <w:r>
         <w:rPr>
@@ -317,8 +308,6 @@
       <w:r>
         <w:t>Agenda topics</w:t>
       </w:r>
-      <w:bookmarkStart w:id="1" w:name="_GoBack"/>
-      <w:bookmarkEnd w:id="1"/>
     </w:p>
     <w:p>
       <w:pPr>
@@ -509,10 +498,7 @@
         <w:contextualSpacing/>
       </w:pPr>
       <w:r>
-        <w:t>We came to a consensus to have our weekly project meetings to be held every Monday from 3.30pm to 6.</w:t>
-      </w:r>
-      <w:r>
-        <w:t xml:space="preserve">45pm. </w:t>
+        <w:t xml:space="preserve">We came to a consensus to have our weekly project meetings to be held every Monday from 3.30pm to 6.45pm. </w:t>
       </w:r>
     </w:p>
     <w:p>

</xml_diff>